<commit_message>
adds HW4 submission files
</commit_message>
<xml_diff>
--- a/HW4/HW4_208157826_211610704.docx
+++ b/HW4/HW4_208157826_211610704.docx
@@ -113,6 +113,13 @@
     </w:p>
     <w:sdt>
       <w:sdtPr>
+        <w:rPr>
+          <w:rFonts w:asciiTheme="minorHAnsi" w:eastAsiaTheme="minorHAnsi" w:hAnsiTheme="minorHAnsi" w:cstheme="minorBidi"/>
+          <w:color w:val="auto"/>
+          <w:sz w:val="22"/>
+          <w:szCs w:val="22"/>
+          <w:lang w:val="en-IL"/>
+        </w:rPr>
         <w:id w:val="-292911901"/>
         <w:docPartObj>
           <w:docPartGallery w:val="Table of Contents"/>
@@ -121,14 +128,9 @@
       </w:sdtPr>
       <w:sdtEndPr>
         <w:rPr>
-          <w:rFonts w:asciiTheme="minorHAnsi" w:eastAsiaTheme="minorHAnsi" w:hAnsiTheme="minorHAnsi" w:cstheme="minorBidi"/>
           <w:b/>
           <w:bCs/>
           <w:noProof/>
-          <w:color w:val="auto"/>
-          <w:sz w:val="22"/>
-          <w:szCs w:val="22"/>
-          <w:lang w:val="en-IL"/>
         </w:rPr>
       </w:sdtEndPr>
       <w:sdtContent>
@@ -147,7 +149,9 @@
               <w:tab w:val="right" w:leader="dot" w:pos="9016"/>
             </w:tabs>
             <w:rPr>
+              <w:rFonts w:eastAsiaTheme="minorEastAsia"/>
               <w:noProof/>
+              <w:lang w:val="en-IL" w:eastAsia="en-IL"/>
             </w:rPr>
           </w:pPr>
           <w:r>
@@ -159,7 +163,7 @@
           <w:r>
             <w:fldChar w:fldCharType="separate"/>
           </w:r>
-          <w:hyperlink w:anchor="_Toc124693077" w:history="1">
+          <w:hyperlink w:anchor="_Toc124853495" w:history="1">
             <w:r>
               <w:rPr>
                 <w:rStyle w:val="Hyperlink"/>
@@ -187,7 +191,7 @@
                 <w:noProof/>
                 <w:webHidden/>
               </w:rPr>
-              <w:instrText xml:space="preserve"> PAGEREF _Toc124693077 \h </w:instrText>
+              <w:instrText xml:space="preserve"> PAGEREF _Toc124853495 \h </w:instrText>
             </w:r>
             <w:r>
               <w:rPr>
@@ -207,7 +211,7 @@
                 <w:noProof/>
                 <w:webHidden/>
               </w:rPr>
-              <w:t>1</w:t>
+              <w:t>2</w:t>
             </w:r>
             <w:r>
               <w:rPr>
@@ -225,10 +229,12 @@
               <w:tab w:val="right" w:leader="dot" w:pos="9016"/>
             </w:tabs>
             <w:rPr>
+              <w:rFonts w:eastAsiaTheme="minorEastAsia"/>
               <w:noProof/>
+              <w:lang w:val="en-IL" w:eastAsia="en-IL"/>
             </w:rPr>
           </w:pPr>
-          <w:hyperlink w:anchor="_Toc124693078" w:history="1">
+          <w:hyperlink w:anchor="_Toc124853496" w:history="1">
             <w:r>
               <w:rPr>
                 <w:rStyle w:val="Hyperlink"/>
@@ -256,7 +262,7 @@
                 <w:noProof/>
                 <w:webHidden/>
               </w:rPr>
-              <w:instrText xml:space="preserve"> PAGEREF _Toc124693078 \h </w:instrText>
+              <w:instrText xml:space="preserve"> PAGEREF _Toc124853496 \h </w:instrText>
             </w:r>
             <w:r>
               <w:rPr>
@@ -276,7 +282,7 @@
                 <w:noProof/>
                 <w:webHidden/>
               </w:rPr>
-              <w:t>1</w:t>
+              <w:t>2</w:t>
             </w:r>
             <w:r>
               <w:rPr>
@@ -294,10 +300,12 @@
               <w:tab w:val="right" w:leader="dot" w:pos="9016"/>
             </w:tabs>
             <w:rPr>
+              <w:rFonts w:eastAsiaTheme="minorEastAsia"/>
               <w:noProof/>
+              <w:lang w:val="en-IL" w:eastAsia="en-IL"/>
             </w:rPr>
           </w:pPr>
-          <w:hyperlink w:anchor="_Toc124693079" w:history="1">
+          <w:hyperlink w:anchor="_Toc124853497" w:history="1">
             <w:r>
               <w:rPr>
                 <w:rStyle w:val="Hyperlink"/>
@@ -325,7 +333,7 @@
                 <w:noProof/>
                 <w:webHidden/>
               </w:rPr>
-              <w:instrText xml:space="preserve"> PAGEREF _Toc124693079 \h </w:instrText>
+              <w:instrText xml:space="preserve"> PAGEREF _Toc124853497 \h </w:instrText>
             </w:r>
             <w:r>
               <w:rPr>
@@ -345,7 +353,7 @@
                 <w:noProof/>
                 <w:webHidden/>
               </w:rPr>
-              <w:t>1</w:t>
+              <w:t>3</w:t>
             </w:r>
             <w:r>
               <w:rPr>
@@ -363,10 +371,12 @@
               <w:tab w:val="right" w:leader="dot" w:pos="9016"/>
             </w:tabs>
             <w:rPr>
+              <w:rFonts w:eastAsiaTheme="minorEastAsia"/>
               <w:noProof/>
+              <w:lang w:val="en-IL" w:eastAsia="en-IL"/>
             </w:rPr>
           </w:pPr>
-          <w:hyperlink w:anchor="_Toc124693080" w:history="1">
+          <w:hyperlink w:anchor="_Toc124853498" w:history="1">
             <w:r>
               <w:rPr>
                 <w:rStyle w:val="Hyperlink"/>
@@ -394,7 +404,7 @@
                 <w:noProof/>
                 <w:webHidden/>
               </w:rPr>
-              <w:instrText xml:space="preserve"> PAGEREF _Toc124693080 \h </w:instrText>
+              <w:instrText xml:space="preserve"> PAGEREF _Toc124853498 \h </w:instrText>
             </w:r>
             <w:r>
               <w:rPr>
@@ -414,7 +424,7 @@
                 <w:noProof/>
                 <w:webHidden/>
               </w:rPr>
-              <w:t>1</w:t>
+              <w:t>4</w:t>
             </w:r>
             <w:r>
               <w:rPr>
@@ -432,10 +442,12 @@
               <w:tab w:val="right" w:leader="dot" w:pos="9016"/>
             </w:tabs>
             <w:rPr>
+              <w:rFonts w:eastAsiaTheme="minorEastAsia"/>
               <w:noProof/>
+              <w:lang w:val="en-IL" w:eastAsia="en-IL"/>
             </w:rPr>
           </w:pPr>
-          <w:hyperlink w:anchor="_Toc124693081" w:history="1">
+          <w:hyperlink w:anchor="_Toc124853499" w:history="1">
             <w:r>
               <w:rPr>
                 <w:rStyle w:val="Hyperlink"/>
@@ -463,7 +475,7 @@
                 <w:noProof/>
                 <w:webHidden/>
               </w:rPr>
-              <w:instrText xml:space="preserve"> PAGEREF _Toc124693081 \h </w:instrText>
+              <w:instrText xml:space="preserve"> PAGEREF _Toc124853499 \h </w:instrText>
             </w:r>
             <w:r>
               <w:rPr>
@@ -483,7 +495,7 @@
                 <w:noProof/>
                 <w:webHidden/>
               </w:rPr>
-              <w:t>1</w:t>
+              <w:t>4</w:t>
             </w:r>
             <w:r>
               <w:rPr>
@@ -501,10 +513,12 @@
               <w:tab w:val="right" w:leader="dot" w:pos="9016"/>
             </w:tabs>
             <w:rPr>
+              <w:rFonts w:eastAsiaTheme="minorEastAsia"/>
               <w:noProof/>
+              <w:lang w:val="en-IL" w:eastAsia="en-IL"/>
             </w:rPr>
           </w:pPr>
-          <w:hyperlink w:anchor="_Toc124693082" w:history="1">
+          <w:hyperlink w:anchor="_Toc124853500" w:history="1">
             <w:r>
               <w:rPr>
                 <w:rStyle w:val="Hyperlink"/>
@@ -532,7 +546,7 @@
                 <w:noProof/>
                 <w:webHidden/>
               </w:rPr>
-              <w:instrText xml:space="preserve"> PAGEREF _Toc124693082 \h </w:instrText>
+              <w:instrText xml:space="preserve"> PAGEREF _Toc124853500 \h </w:instrText>
             </w:r>
             <w:r>
               <w:rPr>
@@ -552,7 +566,7 @@
                 <w:noProof/>
                 <w:webHidden/>
               </w:rPr>
-              <w:t>1</w:t>
+              <w:t>5</w:t>
             </w:r>
             <w:r>
               <w:rPr>
@@ -570,10 +584,12 @@
               <w:tab w:val="right" w:leader="dot" w:pos="9016"/>
             </w:tabs>
             <w:rPr>
+              <w:rFonts w:eastAsiaTheme="minorEastAsia"/>
               <w:noProof/>
+              <w:lang w:val="en-IL" w:eastAsia="en-IL"/>
             </w:rPr>
           </w:pPr>
-          <w:hyperlink w:anchor="_Toc124693083" w:history="1">
+          <w:hyperlink w:anchor="_Toc124853501" w:history="1">
             <w:r>
               <w:rPr>
                 <w:rStyle w:val="Hyperlink"/>
@@ -601,7 +617,7 @@
                 <w:noProof/>
                 <w:webHidden/>
               </w:rPr>
-              <w:instrText xml:space="preserve"> PAGEREF _Toc124693083 \h </w:instrText>
+              <w:instrText xml:space="preserve"> PAGEREF _Toc124853501 \h </w:instrText>
             </w:r>
             <w:r>
               <w:rPr>
@@ -621,7 +637,7 @@
                 <w:noProof/>
                 <w:webHidden/>
               </w:rPr>
-              <w:t>1</w:t>
+              <w:t>5</w:t>
             </w:r>
             <w:r>
               <w:rPr>
@@ -639,10 +655,12 @@
               <w:tab w:val="right" w:leader="dot" w:pos="9016"/>
             </w:tabs>
             <w:rPr>
+              <w:rFonts w:eastAsiaTheme="minorEastAsia"/>
               <w:noProof/>
+              <w:lang w:val="en-IL" w:eastAsia="en-IL"/>
             </w:rPr>
           </w:pPr>
-          <w:hyperlink w:anchor="_Toc124693084" w:history="1">
+          <w:hyperlink w:anchor="_Toc124853502" w:history="1">
             <w:r>
               <w:rPr>
                 <w:rStyle w:val="Hyperlink"/>
@@ -670,7 +688,7 @@
                 <w:noProof/>
                 <w:webHidden/>
               </w:rPr>
-              <w:instrText xml:space="preserve"> PAGEREF _Toc124693084 \h </w:instrText>
+              <w:instrText xml:space="preserve"> PAGEREF _Toc124853502 \h </w:instrText>
             </w:r>
             <w:r>
               <w:rPr>
@@ -690,7 +708,7 @@
                 <w:noProof/>
                 <w:webHidden/>
               </w:rPr>
-              <w:t>2</w:t>
+              <w:t>6</w:t>
             </w:r>
             <w:r>
               <w:rPr>
@@ -708,10 +726,12 @@
               <w:tab w:val="right" w:leader="dot" w:pos="9016"/>
             </w:tabs>
             <w:rPr>
+              <w:rFonts w:eastAsiaTheme="minorEastAsia"/>
               <w:noProof/>
+              <w:lang w:val="en-IL" w:eastAsia="en-IL"/>
             </w:rPr>
           </w:pPr>
-          <w:hyperlink w:anchor="_Toc124693085" w:history="1">
+          <w:hyperlink w:anchor="_Toc124853503" w:history="1">
             <w:r>
               <w:rPr>
                 <w:rStyle w:val="Hyperlink"/>
@@ -739,7 +759,7 @@
                 <w:noProof/>
                 <w:webHidden/>
               </w:rPr>
-              <w:instrText xml:space="preserve"> PAGEREF _Toc124693085 \h </w:instrText>
+              <w:instrText xml:space="preserve"> PAGEREF _Toc124853503 \h </w:instrText>
             </w:r>
             <w:r>
               <w:rPr>
@@ -759,7 +779,7 @@
                 <w:noProof/>
                 <w:webHidden/>
               </w:rPr>
-              <w:t>2</w:t>
+              <w:t>7</w:t>
             </w:r>
             <w:r>
               <w:rPr>
@@ -804,7 +824,7 @@
           <w:lang w:val="en-US"/>
         </w:rPr>
       </w:pPr>
-      <w:bookmarkStart w:id="0" w:name="_Toc124693077"/>
+      <w:bookmarkStart w:id="0" w:name="_Toc124853495"/>
       <w:r>
         <w:rPr>
           <w:lang w:val="en-US"/>
@@ -826,6 +846,94 @@
           <w:lang w:val="en-US"/>
         </w:rPr>
       </w:pPr>
+      <w:r>
+        <w:rPr>
+          <w:noProof/>
+        </w:rPr>
+        <w:drawing>
+          <wp:inline distT="0" distB="0" distL="0" distR="0" wp14:anchorId="65F00BFD" wp14:editId="4508D721">
+            <wp:extent cx="5514975" cy="4419600"/>
+            <wp:effectExtent l="0" t="0" r="9525" b="0"/>
+            <wp:docPr id="1" name="Picture 1"/>
+            <wp:cNvGraphicFramePr>
+              <a:graphicFrameLocks xmlns:a="http://schemas.openxmlformats.org/drawingml/2006/main" noChangeAspect="1"/>
+            </wp:cNvGraphicFramePr>
+            <a:graphic xmlns:a="http://schemas.openxmlformats.org/drawingml/2006/main">
+              <a:graphicData uri="http://schemas.openxmlformats.org/drawingml/2006/picture">
+                <pic:pic xmlns:pic="http://schemas.openxmlformats.org/drawingml/2006/picture">
+                  <pic:nvPicPr>
+                    <pic:cNvPr id="1" name=""/>
+                    <pic:cNvPicPr/>
+                  </pic:nvPicPr>
+                  <pic:blipFill>
+                    <a:blip r:embed="rId7"/>
+                    <a:stretch>
+                      <a:fillRect/>
+                    </a:stretch>
+                  </pic:blipFill>
+                  <pic:spPr>
+                    <a:xfrm>
+                      <a:off x="0" y="0"/>
+                      <a:ext cx="5514975" cy="4419600"/>
+                    </a:xfrm>
+                    <a:prstGeom prst="rect">
+                      <a:avLst/>
+                    </a:prstGeom>
+                  </pic:spPr>
+                </pic:pic>
+              </a:graphicData>
+            </a:graphic>
+          </wp:inline>
+        </w:drawing>
+      </w:r>
+    </w:p>
+    <w:p>
+      <w:pPr>
+        <w:jc w:val="center"/>
+        <w:rPr>
+          <w:lang w:val="en-US"/>
+        </w:rPr>
+      </w:pPr>
+      <w:r>
+        <w:rPr>
+          <w:noProof/>
+        </w:rPr>
+        <w:drawing>
+          <wp:inline distT="0" distB="0" distL="0" distR="0" wp14:anchorId="4DDA4931" wp14:editId="4A36ACAD">
+            <wp:extent cx="3228975" cy="933450"/>
+            <wp:effectExtent l="0" t="0" r="9525" b="0"/>
+            <wp:docPr id="2" name="Picture 2" descr="Diagram, venn diagram&#10;&#10;Description automatically generated"/>
+            <wp:cNvGraphicFramePr>
+              <a:graphicFrameLocks xmlns:a="http://schemas.openxmlformats.org/drawingml/2006/main" noChangeAspect="1"/>
+            </wp:cNvGraphicFramePr>
+            <a:graphic xmlns:a="http://schemas.openxmlformats.org/drawingml/2006/main">
+              <a:graphicData uri="http://schemas.openxmlformats.org/drawingml/2006/picture">
+                <pic:pic xmlns:pic="http://schemas.openxmlformats.org/drawingml/2006/picture">
+                  <pic:nvPicPr>
+                    <pic:cNvPr id="2" name="Picture 2" descr="Diagram, venn diagram&#10;&#10;Description automatically generated"/>
+                    <pic:cNvPicPr/>
+                  </pic:nvPicPr>
+                  <pic:blipFill>
+                    <a:blip r:embed="rId8"/>
+                    <a:stretch>
+                      <a:fillRect/>
+                    </a:stretch>
+                  </pic:blipFill>
+                  <pic:spPr>
+                    <a:xfrm>
+                      <a:off x="0" y="0"/>
+                      <a:ext cx="3228975" cy="933450"/>
+                    </a:xfrm>
+                    <a:prstGeom prst="rect">
+                      <a:avLst/>
+                    </a:prstGeom>
+                  </pic:spPr>
+                </pic:pic>
+              </a:graphicData>
+            </a:graphic>
+          </wp:inline>
+        </w:drawing>
+      </w:r>
     </w:p>
     <w:p>
       <w:pPr>
@@ -834,7 +942,7 @@
           <w:lang w:val="en-US"/>
         </w:rPr>
       </w:pPr>
-      <w:bookmarkStart w:id="1" w:name="_Toc124693078"/>
+      <w:bookmarkStart w:id="1" w:name="_Toc124853496"/>
       <w:r>
         <w:rPr>
           <w:lang w:val="en-US"/>
@@ -849,6 +957,377 @@
           <w:lang w:val="en-US"/>
         </w:rPr>
       </w:pPr>
+      <w:proofErr w:type="gramStart"/>
+      <w:r>
+        <w:rPr>
+          <w:lang w:val="en-US"/>
+        </w:rPr>
+        <w:t>A values</w:t>
+      </w:r>
+      <w:proofErr w:type="gramEnd"/>
+      <w:r>
+        <w:rPr>
+          <w:lang w:val="en-US"/>
+        </w:rPr>
+        <w:t xml:space="preserve"> are in voltage</w:t>
+      </w:r>
+    </w:p>
+    <w:p>
+      <w:pPr>
+        <w:rPr>
+          <w:lang w:val="en-US"/>
+        </w:rPr>
+      </w:pPr>
+      <w:r>
+        <w:rPr>
+          <w:lang w:val="en-US"/>
+        </w:rPr>
+        <w:t>R values are in Ohm</w:t>
+      </w:r>
+    </w:p>
+    <w:p>
+      <w:pPr>
+        <w:rPr>
+          <w:lang w:val="en-US"/>
+        </w:rPr>
+      </w:pPr>
+      <w:r>
+        <w:rPr>
+          <w:lang w:val="en-US"/>
+        </w:rPr>
+        <w:t>a</w:t>
+      </w:r>
+      <w:r>
+        <w:rPr>
+          <w:lang w:val="en-US"/>
+        </w:rPr>
+        <w:t>1</w:t>
+      </w:r>
+      <w:r>
+        <w:rPr>
+          <w:lang w:val="en-US"/>
+        </w:rPr>
+        <w:t xml:space="preserve"> </w:t>
+      </w:r>
+      <w:r>
+        <w:rPr>
+          <w:lang w:val="en-US"/>
+        </w:rPr>
+        <w:t>=</w:t>
+      </w:r>
+      <w:r>
+        <w:rPr>
+          <w:lang w:val="en-US"/>
+        </w:rPr>
+        <w:t xml:space="preserve"> </w:t>
+      </w:r>
+      <w:r>
+        <w:rPr>
+          <w:lang w:val="en-US"/>
+        </w:rPr>
+        <w:t>1.2, a2</w:t>
+      </w:r>
+      <w:r>
+        <w:rPr>
+          <w:lang w:val="en-US"/>
+        </w:rPr>
+        <w:t xml:space="preserve"> </w:t>
+      </w:r>
+      <w:r>
+        <w:rPr>
+          <w:lang w:val="en-US"/>
+        </w:rPr>
+        <w:t>=</w:t>
+      </w:r>
+      <w:r>
+        <w:rPr>
+          <w:lang w:val="en-US"/>
+        </w:rPr>
+        <w:t xml:space="preserve"> </w:t>
+      </w:r>
+      <w:r>
+        <w:rPr>
+          <w:lang w:val="en-US"/>
+        </w:rPr>
+        <w:t>3.3, a3</w:t>
+      </w:r>
+      <w:r>
+        <w:rPr>
+          <w:lang w:val="en-US"/>
+        </w:rPr>
+        <w:t xml:space="preserve"> </w:t>
+      </w:r>
+      <w:r>
+        <w:rPr>
+          <w:lang w:val="en-US"/>
+        </w:rPr>
+        <w:t>=</w:t>
+      </w:r>
+      <w:r>
+        <w:rPr>
+          <w:lang w:val="en-US"/>
+        </w:rPr>
+        <w:t xml:space="preserve"> </w:t>
+      </w:r>
+      <w:r>
+        <w:rPr>
+          <w:lang w:val="en-US"/>
+        </w:rPr>
+        <w:t>5</w:t>
+      </w:r>
+    </w:p>
+    <w:p>
+      <w:pPr>
+        <w:rPr>
+          <w:lang w:val="en-US"/>
+        </w:rPr>
+      </w:pPr>
+      <w:r>
+        <w:rPr>
+          <w:lang w:val="en-US"/>
+        </w:rPr>
+        <w:t>R</w:t>
+      </w:r>
+      <w:r>
+        <w:rPr>
+          <w:lang w:val="en-US"/>
+        </w:rPr>
+        <w:t xml:space="preserve">11 = 1, </w:t>
+      </w:r>
+      <w:r>
+        <w:rPr>
+          <w:lang w:val="en-US"/>
+        </w:rPr>
+        <w:t>R</w:t>
+      </w:r>
+      <w:r>
+        <w:rPr>
+          <w:lang w:val="en-US"/>
+        </w:rPr>
+        <w:t xml:space="preserve">12 = 2, </w:t>
+      </w:r>
+      <w:r>
+        <w:rPr>
+          <w:lang w:val="en-US"/>
+        </w:rPr>
+        <w:t>R</w:t>
+      </w:r>
+      <w:r>
+        <w:rPr>
+          <w:lang w:val="en-US"/>
+        </w:rPr>
+        <w:t>13 = 3</w:t>
+      </w:r>
+    </w:p>
+    <w:p>
+      <w:pPr>
+        <w:rPr>
+          <w:lang w:val="en-US"/>
+        </w:rPr>
+      </w:pPr>
+      <w:r>
+        <w:rPr>
+          <w:lang w:val="en-US"/>
+        </w:rPr>
+        <w:t>R</w:t>
+      </w:r>
+      <w:r>
+        <w:rPr>
+          <w:lang w:val="en-US"/>
+        </w:rPr>
+        <w:t>2</w:t>
+      </w:r>
+      <w:r>
+        <w:rPr>
+          <w:lang w:val="en-US"/>
+        </w:rPr>
+        <w:t xml:space="preserve">1 = </w:t>
+      </w:r>
+      <w:r>
+        <w:rPr>
+          <w:lang w:val="en-US"/>
+        </w:rPr>
+        <w:t>4</w:t>
+      </w:r>
+      <w:r>
+        <w:rPr>
+          <w:lang w:val="en-US"/>
+        </w:rPr>
+        <w:t xml:space="preserve">, </w:t>
+      </w:r>
+      <w:r>
+        <w:rPr>
+          <w:lang w:val="en-US"/>
+        </w:rPr>
+        <w:t>R</w:t>
+      </w:r>
+      <w:r>
+        <w:rPr>
+          <w:lang w:val="en-US"/>
+        </w:rPr>
+        <w:t>2</w:t>
+      </w:r>
+      <w:r>
+        <w:rPr>
+          <w:lang w:val="en-US"/>
+        </w:rPr>
+        <w:t xml:space="preserve">2 = </w:t>
+      </w:r>
+      <w:r>
+        <w:rPr>
+          <w:lang w:val="en-US"/>
+        </w:rPr>
+        <w:t>5</w:t>
+      </w:r>
+      <w:r>
+        <w:rPr>
+          <w:lang w:val="en-US"/>
+        </w:rPr>
+        <w:t xml:space="preserve">, </w:t>
+      </w:r>
+      <w:r>
+        <w:rPr>
+          <w:lang w:val="en-US"/>
+        </w:rPr>
+        <w:t>R</w:t>
+      </w:r>
+      <w:r>
+        <w:rPr>
+          <w:lang w:val="en-US"/>
+        </w:rPr>
+        <w:t>2</w:t>
+      </w:r>
+      <w:r>
+        <w:rPr>
+          <w:lang w:val="en-US"/>
+        </w:rPr>
+        <w:t xml:space="preserve">3 = </w:t>
+      </w:r>
+      <w:r>
+        <w:rPr>
+          <w:lang w:val="en-US"/>
+        </w:rPr>
+        <w:t>6</w:t>
+      </w:r>
+    </w:p>
+    <w:p>
+      <w:pPr>
+        <w:rPr>
+          <w:lang w:val="en-US"/>
+        </w:rPr>
+      </w:pPr>
+      <w:r>
+        <w:rPr>
+          <w:lang w:val="en-US"/>
+        </w:rPr>
+        <w:t>R</w:t>
+      </w:r>
+      <w:r>
+        <w:rPr>
+          <w:lang w:val="en-US"/>
+        </w:rPr>
+        <w:t>3</w:t>
+      </w:r>
+      <w:r>
+        <w:rPr>
+          <w:lang w:val="en-US"/>
+        </w:rPr>
+        <w:t xml:space="preserve">1 = </w:t>
+      </w:r>
+      <w:r>
+        <w:rPr>
+          <w:lang w:val="en-US"/>
+        </w:rPr>
+        <w:t>7</w:t>
+      </w:r>
+      <w:r>
+        <w:rPr>
+          <w:lang w:val="en-US"/>
+        </w:rPr>
+        <w:t xml:space="preserve">, </w:t>
+      </w:r>
+      <w:r>
+        <w:rPr>
+          <w:lang w:val="en-US"/>
+        </w:rPr>
+        <w:t>R</w:t>
+      </w:r>
+      <w:r>
+        <w:rPr>
+          <w:lang w:val="en-US"/>
+        </w:rPr>
+        <w:t>3</w:t>
+      </w:r>
+      <w:r>
+        <w:rPr>
+          <w:lang w:val="en-US"/>
+        </w:rPr>
+        <w:t xml:space="preserve">2 = </w:t>
+      </w:r>
+      <w:r>
+        <w:rPr>
+          <w:lang w:val="en-US"/>
+        </w:rPr>
+        <w:t>8</w:t>
+      </w:r>
+      <w:r>
+        <w:rPr>
+          <w:lang w:val="en-US"/>
+        </w:rPr>
+        <w:t xml:space="preserve">, </w:t>
+      </w:r>
+      <w:r>
+        <w:rPr>
+          <w:lang w:val="en-US"/>
+        </w:rPr>
+        <w:t>R</w:t>
+      </w:r>
+      <w:r>
+        <w:rPr>
+          <w:lang w:val="en-US"/>
+        </w:rPr>
+        <w:t>3</w:t>
+      </w:r>
+      <w:r>
+        <w:rPr>
+          <w:lang w:val="en-US"/>
+        </w:rPr>
+        <w:t xml:space="preserve">3 = </w:t>
+      </w:r>
+      <w:r>
+        <w:rPr>
+          <w:lang w:val="en-US"/>
+        </w:rPr>
+        <w:t>9</w:t>
+      </w:r>
+    </w:p>
+    <w:p>
+      <w:pPr>
+        <w:rPr>
+          <w:lang w:val="en-US"/>
+        </w:rPr>
+      </w:pPr>
+    </w:p>
+    <w:p>
+      <w:pPr>
+        <w:rPr>
+          <w:lang w:val="en-US"/>
+        </w:rPr>
+      </w:pPr>
+    </w:p>
+    <w:p>
+      <w:pPr>
+        <w:rPr>
+          <w:lang w:val="en-US"/>
+        </w:rPr>
+      </w:pPr>
+    </w:p>
+    <w:p>
+      <w:pPr>
+        <w:rPr>
+          <w:lang w:val="en-US"/>
+        </w:rPr>
+      </w:pPr>
     </w:p>
     <w:p>
       <w:pPr>
@@ -857,18 +1336,13 @@
           <w:lang w:val="en-US"/>
         </w:rPr>
       </w:pPr>
-      <w:bookmarkStart w:id="2" w:name="_Toc124693079"/>
-      <w:r>
-        <w:rPr>
-          <w:lang w:val="en-US"/>
-        </w:rPr>
-        <w:t xml:space="preserve">Part </w:t>
-      </w:r>
-      <w:r>
-        <w:rPr>
-          <w:lang w:val="en-US"/>
-        </w:rPr>
-        <w:t>b</w:t>
+      <w:bookmarkStart w:id="2" w:name="_Toc124853497"/>
+      <w:r>
+        <w:rPr>
+          <w:lang w:val="en-US"/>
+        </w:rPr>
+        <w:lastRenderedPageBreak/>
+        <w:t>Part b</w:t>
       </w:r>
       <w:bookmarkEnd w:id="2"/>
     </w:p>
@@ -878,6 +1352,270 @@
           <w:lang w:val="en-US"/>
         </w:rPr>
       </w:pPr>
+      <w:r>
+        <w:rPr>
+          <w:noProof/>
+        </w:rPr>
+        <w:drawing>
+          <wp:inline distT="0" distB="0" distL="0" distR="0" wp14:anchorId="51719CDB" wp14:editId="145314A3">
+            <wp:extent cx="5731510" cy="4251325"/>
+            <wp:effectExtent l="0" t="0" r="2540" b="0"/>
+            <wp:docPr id="3" name="Picture 3"/>
+            <wp:cNvGraphicFramePr>
+              <a:graphicFrameLocks xmlns:a="http://schemas.openxmlformats.org/drawingml/2006/main" noChangeAspect="1"/>
+            </wp:cNvGraphicFramePr>
+            <a:graphic xmlns:a="http://schemas.openxmlformats.org/drawingml/2006/main">
+              <a:graphicData uri="http://schemas.openxmlformats.org/drawingml/2006/picture">
+                <pic:pic xmlns:pic="http://schemas.openxmlformats.org/drawingml/2006/picture">
+                  <pic:nvPicPr>
+                    <pic:cNvPr id="1" name=""/>
+                    <pic:cNvPicPr/>
+                  </pic:nvPicPr>
+                  <pic:blipFill>
+                    <a:blip r:embed="rId9"/>
+                    <a:stretch>
+                      <a:fillRect/>
+                    </a:stretch>
+                  </pic:blipFill>
+                  <pic:spPr>
+                    <a:xfrm>
+                      <a:off x="0" y="0"/>
+                      <a:ext cx="5731510" cy="4251325"/>
+                    </a:xfrm>
+                    <a:prstGeom prst="rect">
+                      <a:avLst/>
+                    </a:prstGeom>
+                  </pic:spPr>
+                </pic:pic>
+              </a:graphicData>
+            </a:graphic>
+          </wp:inline>
+        </w:drawing>
+      </w:r>
+    </w:p>
+    <w:p>
+      <w:pPr>
+        <w:jc w:val="center"/>
+        <w:rPr>
+          <w:lang w:val="en-US"/>
+        </w:rPr>
+      </w:pPr>
+      <w:r>
+        <w:rPr>
+          <w:noProof/>
+        </w:rPr>
+        <w:drawing>
+          <wp:inline distT="0" distB="0" distL="0" distR="0" wp14:anchorId="2484642F" wp14:editId="612D2F4F">
+            <wp:extent cx="5335288" cy="3370464"/>
+            <wp:effectExtent l="0" t="0" r="0" b="1905"/>
+            <wp:docPr id="4" name="Picture 4"/>
+            <wp:cNvGraphicFramePr>
+              <a:graphicFrameLocks xmlns:a="http://schemas.openxmlformats.org/drawingml/2006/main" noChangeAspect="1"/>
+            </wp:cNvGraphicFramePr>
+            <a:graphic xmlns:a="http://schemas.openxmlformats.org/drawingml/2006/main">
+              <a:graphicData uri="http://schemas.openxmlformats.org/drawingml/2006/picture">
+                <pic:pic xmlns:pic="http://schemas.openxmlformats.org/drawingml/2006/picture">
+                  <pic:nvPicPr>
+                    <pic:cNvPr id="1" name=""/>
+                    <pic:cNvPicPr/>
+                  </pic:nvPicPr>
+                  <pic:blipFill>
+                    <a:blip r:embed="rId10"/>
+                    <a:stretch>
+                      <a:fillRect/>
+                    </a:stretch>
+                  </pic:blipFill>
+                  <pic:spPr>
+                    <a:xfrm>
+                      <a:off x="0" y="0"/>
+                      <a:ext cx="5381745" cy="3399813"/>
+                    </a:xfrm>
+                    <a:prstGeom prst="rect">
+                      <a:avLst/>
+                    </a:prstGeom>
+                  </pic:spPr>
+                </pic:pic>
+              </a:graphicData>
+            </a:graphic>
+          </wp:inline>
+        </w:drawing>
+      </w:r>
+    </w:p>
+    <w:p>
+      <w:pPr>
+        <w:rPr>
+          <w:lang w:val="en-US"/>
+        </w:rPr>
+      </w:pPr>
+      <w:r>
+        <w:rPr>
+          <w:b/>
+          <w:bCs/>
+          <w:color w:val="00B050"/>
+          <w:lang w:val="en-US"/>
+        </w:rPr>
+        <w:t>Green</w:t>
+      </w:r>
+      <w:r>
+        <w:rPr>
+          <w:lang w:val="en-US"/>
+        </w:rPr>
+        <w:t xml:space="preserve"> </w:t>
+      </w:r>
+      <w:r>
+        <w:rPr>
+          <w:lang w:val="en-US"/>
+        </w:rPr>
+        <w:t xml:space="preserve">is measured at </w:t>
+      </w:r>
+      <w:r>
+        <w:rPr>
+          <w:lang w:val="en-US"/>
+        </w:rPr>
+        <w:t>4.3666589V</w:t>
+      </w:r>
+      <w:r>
+        <w:rPr>
+          <w:lang w:val="en-US"/>
+        </w:rPr>
+        <w:t xml:space="preserve"> and belongs to the </w:t>
+      </w:r>
+      <w:r>
+        <w:rPr>
+          <w:lang w:val="en-US"/>
+        </w:rPr>
+        <w:t>first</w:t>
+      </w:r>
+      <w:r>
+        <w:rPr>
+          <w:lang w:val="en-US"/>
+        </w:rPr>
+        <w:t xml:space="preserve"> </w:t>
+      </w:r>
+      <w:r>
+        <w:rPr>
+          <w:lang w:val="en-US"/>
+        </w:rPr>
+        <w:t xml:space="preserve">matrix </w:t>
+      </w:r>
+      <w:r>
+        <w:rPr>
+          <w:lang w:val="en-US"/>
+        </w:rPr>
+        <w:t>row</w:t>
+      </w:r>
+      <w:r>
+        <w:rPr>
+          <w:lang w:val="en-US"/>
+        </w:rPr>
+        <w:t>.</w:t>
+      </w:r>
+    </w:p>
+    <w:p>
+      <w:pPr>
+        <w:rPr>
+          <w:lang w:val="en-US"/>
+        </w:rPr>
+      </w:pPr>
+      <w:r>
+        <w:rPr>
+          <w:b/>
+          <w:bCs/>
+          <w:color w:val="0070C0"/>
+          <w:lang w:val="en-US"/>
+        </w:rPr>
+        <w:t>Blue</w:t>
+      </w:r>
+      <w:r>
+        <w:rPr>
+          <w:color w:val="0070C0"/>
+          <w:lang w:val="en-US"/>
+        </w:rPr>
+        <w:t xml:space="preserve"> </w:t>
+      </w:r>
+      <w:r>
+        <w:rPr>
+          <w:lang w:val="en-US"/>
+        </w:rPr>
+        <w:t xml:space="preserve">is measured at </w:t>
+      </w:r>
+      <w:r>
+        <w:rPr>
+          <w:lang w:val="en-US"/>
+        </w:rPr>
+        <w:t>1.7333347V</w:t>
+      </w:r>
+      <w:r>
+        <w:rPr>
+          <w:lang w:val="en-US"/>
+        </w:rPr>
+        <w:t xml:space="preserve"> and belongs to the </w:t>
+      </w:r>
+      <w:r>
+        <w:rPr>
+          <w:lang w:val="en-US"/>
+        </w:rPr>
+        <w:t xml:space="preserve">second </w:t>
+      </w:r>
+      <w:r>
+        <w:rPr>
+          <w:lang w:val="en-US"/>
+        </w:rPr>
+        <w:t>matrix row.</w:t>
+      </w:r>
+    </w:p>
+    <w:p>
+      <w:pPr>
+        <w:rPr>
+          <w:lang w:val="en-US"/>
+        </w:rPr>
+      </w:pPr>
+      <w:r>
+        <w:rPr>
+          <w:b/>
+          <w:bCs/>
+          <w:color w:val="FF0000"/>
+          <w:lang w:val="en-US"/>
+        </w:rPr>
+        <w:t>Red</w:t>
+      </w:r>
+      <w:r>
+        <w:rPr>
+          <w:color w:val="FF0000"/>
+          <w:lang w:val="en-US"/>
+        </w:rPr>
+        <w:t xml:space="preserve"> </w:t>
+      </w:r>
+      <w:r>
+        <w:rPr>
+          <w:lang w:val="en-US"/>
+        </w:rPr>
+        <w:t xml:space="preserve">is measured at </w:t>
+      </w:r>
+      <w:r>
+        <w:rPr>
+          <w:lang w:val="en-US"/>
+        </w:rPr>
+        <w:t>1.1019849V</w:t>
+      </w:r>
+      <w:r>
+        <w:rPr>
+          <w:lang w:val="en-US"/>
+        </w:rPr>
+        <w:t xml:space="preserve"> and belongs to the </w:t>
+      </w:r>
+      <w:r>
+        <w:rPr>
+          <w:lang w:val="en-US"/>
+        </w:rPr>
+        <w:t>third</w:t>
+      </w:r>
+      <w:r>
+        <w:rPr>
+          <w:lang w:val="en-US"/>
+        </w:rPr>
+        <w:t xml:space="preserve"> matrix row.</w:t>
+      </w:r>
     </w:p>
     <w:p>
       <w:pPr>
@@ -886,27 +1624,179 @@
           <w:lang w:val="en-US"/>
         </w:rPr>
       </w:pPr>
-      <w:bookmarkStart w:id="3" w:name="_Toc124693080"/>
-      <w:r>
-        <w:rPr>
-          <w:lang w:val="en-US"/>
-        </w:rPr>
-        <w:t xml:space="preserve">Part </w:t>
-      </w:r>
-      <w:r>
-        <w:rPr>
-          <w:lang w:val="en-US"/>
-        </w:rPr>
-        <w:t>c</w:t>
+      <w:bookmarkStart w:id="3" w:name="_Toc124853498"/>
+      <w:r>
+        <w:rPr>
+          <w:lang w:val="en-US"/>
+        </w:rPr>
+        <w:lastRenderedPageBreak/>
+        <w:t>Part c</w:t>
       </w:r>
       <w:bookmarkEnd w:id="3"/>
     </w:p>
     <w:p>
       <w:pPr>
         <w:rPr>
-          <w:lang w:val="en-US"/>
-        </w:rPr>
-      </w:pPr>
+          <w:rFonts w:eastAsiaTheme="minorEastAsia"/>
+          <w:lang w:val="en-US"/>
+        </w:rPr>
+      </w:pPr>
+      <w:r>
+        <w:rPr>
+          <w:lang w:val="en-US"/>
+        </w:rPr>
+        <w:t xml:space="preserve">Ass given the voltage measure on the output of each </w:t>
+      </w:r>
+      <w:proofErr w:type="spellStart"/>
+      <w:r>
+        <w:rPr>
+          <w:lang w:val="en-US"/>
+        </w:rPr>
+        <w:t>OpAmp</w:t>
+      </w:r>
+      <w:proofErr w:type="spellEnd"/>
+      <w:r>
+        <w:rPr>
+          <w:lang w:val="en-US"/>
+        </w:rPr>
+        <w:t xml:space="preserve"> is </w:t>
+      </w:r>
+      <m:oMath>
+        <m:sSub>
+          <m:sSubPr>
+            <m:ctrlPr>
+              <w:rPr>
+                <w:rFonts w:ascii="Cambria Math" w:hAnsi="Cambria Math"/>
+                <w:i/>
+                <w:lang w:val="en-US"/>
+              </w:rPr>
+            </m:ctrlPr>
+          </m:sSubPr>
+          <m:e>
+            <m:r>
+              <w:rPr>
+                <w:rFonts w:ascii="Cambria Math" w:hAnsi="Cambria Math"/>
+                <w:lang w:val="en-US"/>
+              </w:rPr>
+              <m:t>V</m:t>
+            </m:r>
+          </m:e>
+          <m:sub>
+            <m:r>
+              <w:rPr>
+                <w:rFonts w:ascii="Cambria Math" w:hAnsi="Cambria Math"/>
+                <w:lang w:val="en-US"/>
+              </w:rPr>
+              <m:t>out</m:t>
+            </m:r>
+          </m:sub>
+        </m:sSub>
+        <m:r>
+          <w:rPr>
+            <w:rFonts w:ascii="Cambria Math" w:hAnsi="Cambria Math"/>
+            <w:lang w:val="en-US"/>
+          </w:rPr>
+          <m:t>= -Rf*</m:t>
+        </m:r>
+        <m:sSub>
+          <m:sSubPr>
+            <m:ctrlPr>
+              <w:rPr>
+                <w:rFonts w:ascii="Cambria Math" w:hAnsi="Cambria Math"/>
+                <w:i/>
+                <w:lang w:val="en-US"/>
+              </w:rPr>
+            </m:ctrlPr>
+          </m:sSubPr>
+          <m:e>
+            <m:r>
+              <w:rPr>
+                <w:rFonts w:ascii="Cambria Math" w:hAnsi="Cambria Math"/>
+                <w:lang w:val="en-US"/>
+              </w:rPr>
+              <m:t>I</m:t>
+            </m:r>
+          </m:e>
+          <m:sub>
+            <m:r>
+              <w:rPr>
+                <w:rFonts w:ascii="Cambria Math" w:hAnsi="Cambria Math"/>
+                <w:lang w:val="en-US"/>
+              </w:rPr>
+              <m:t>in</m:t>
+            </m:r>
+          </m:sub>
+        </m:sSub>
+      </m:oMath>
+      <w:r>
+        <w:rPr>
+          <w:rFonts w:eastAsiaTheme="minorEastAsia"/>
+          <w:lang w:val="en-US"/>
+        </w:rPr>
+        <w:t xml:space="preserve"> hence if we raise the resistance on the matrix resistors the current will drop accordingly, but we can compensate on this drop by increasing </w:t>
+      </w:r>
+      <m:oMath>
+        <m:r>
+          <w:rPr>
+            <w:rFonts w:ascii="Cambria Math" w:hAnsi="Cambria Math"/>
+            <w:lang w:val="en-US"/>
+          </w:rPr>
+          <m:t>Rf</m:t>
+        </m:r>
+      </m:oMath>
+      <w:r>
+        <w:rPr>
+          <w:rFonts w:eastAsiaTheme="minorEastAsia"/>
+          <w:lang w:val="en-US"/>
+        </w:rPr>
+        <w:t xml:space="preserve"> by the same factor.</w:t>
+      </w:r>
+      <w:r>
+        <w:rPr>
+          <w:rFonts w:eastAsiaTheme="minorEastAsia"/>
+          <w:lang w:val="en-US"/>
+        </w:rPr>
+        <w:t xml:space="preserve"> So before changing the resistance </w:t>
+      </w:r>
+      <m:oMath>
+        <m:r>
+          <w:rPr>
+            <w:rFonts w:ascii="Cambria Math" w:hAnsi="Cambria Math"/>
+            <w:lang w:val="en-US"/>
+          </w:rPr>
+          <m:t>Rf</m:t>
+        </m:r>
+        <m:r>
+          <w:rPr>
+            <w:rFonts w:ascii="Cambria Math" w:hAnsi="Cambria Math"/>
+            <w:lang w:val="en-US"/>
+          </w:rPr>
+          <m:t>=1</m:t>
+        </m:r>
+      </m:oMath>
+      <w:r>
+        <w:rPr>
+          <w:rFonts w:eastAsiaTheme="minorEastAsia"/>
+          <w:lang w:val="en-US"/>
+        </w:rPr>
+        <w:t xml:space="preserve"> now with the increase in the resistance by a factor of 1000 the new </w:t>
+      </w:r>
+      <m:oMath>
+        <m:r>
+          <w:rPr>
+            <w:rFonts w:ascii="Cambria Math" w:hAnsi="Cambria Math"/>
+            <w:lang w:val="en-US"/>
+          </w:rPr>
+          <m:t>Rf</m:t>
+        </m:r>
+      </m:oMath>
+      <w:r>
+        <w:rPr>
+          <w:rFonts w:eastAsiaTheme="minorEastAsia"/>
+          <w:lang w:val="en-US"/>
+        </w:rPr>
+        <w:t xml:space="preserve"> is equal to 1000.</w:t>
+      </w:r>
     </w:p>
     <w:p>
       <w:pPr>
@@ -915,18 +1805,12 @@
           <w:lang w:val="en-US"/>
         </w:rPr>
       </w:pPr>
-      <w:bookmarkStart w:id="4" w:name="_Toc124693081"/>
-      <w:r>
-        <w:rPr>
-          <w:lang w:val="en-US"/>
-        </w:rPr>
-        <w:t xml:space="preserve">Part </w:t>
-      </w:r>
-      <w:r>
-        <w:rPr>
-          <w:lang w:val="en-US"/>
-        </w:rPr>
-        <w:t>d</w:t>
+      <w:bookmarkStart w:id="4" w:name="_Toc124853499"/>
+      <w:r>
+        <w:rPr>
+          <w:lang w:val="en-US"/>
+        </w:rPr>
+        <w:t>Part d</w:t>
       </w:r>
       <w:bookmarkEnd w:id="4"/>
     </w:p>
@@ -936,6 +1820,281 @@
           <w:lang w:val="en-US"/>
         </w:rPr>
       </w:pPr>
+      <w:r>
+        <w:rPr>
+          <w:noProof/>
+        </w:rPr>
+        <w:drawing>
+          <wp:inline distT="0" distB="0" distL="0" distR="0" wp14:anchorId="0B02D91E" wp14:editId="543AA830">
+            <wp:extent cx="5731510" cy="3071495"/>
+            <wp:effectExtent l="0" t="0" r="2540" b="0"/>
+            <wp:docPr id="5" name="Picture 5"/>
+            <wp:cNvGraphicFramePr>
+              <a:graphicFrameLocks xmlns:a="http://schemas.openxmlformats.org/drawingml/2006/main" noChangeAspect="1"/>
+            </wp:cNvGraphicFramePr>
+            <a:graphic xmlns:a="http://schemas.openxmlformats.org/drawingml/2006/main">
+              <a:graphicData uri="http://schemas.openxmlformats.org/drawingml/2006/picture">
+                <pic:pic xmlns:pic="http://schemas.openxmlformats.org/drawingml/2006/picture">
+                  <pic:nvPicPr>
+                    <pic:cNvPr id="1" name=""/>
+                    <pic:cNvPicPr/>
+                  </pic:nvPicPr>
+                  <pic:blipFill>
+                    <a:blip r:embed="rId11"/>
+                    <a:stretch>
+                      <a:fillRect/>
+                    </a:stretch>
+                  </pic:blipFill>
+                  <pic:spPr>
+                    <a:xfrm>
+                      <a:off x="0" y="0"/>
+                      <a:ext cx="5731510" cy="3071495"/>
+                    </a:xfrm>
+                    <a:prstGeom prst="rect">
+                      <a:avLst/>
+                    </a:prstGeom>
+                  </pic:spPr>
+                </pic:pic>
+              </a:graphicData>
+            </a:graphic>
+          </wp:inline>
+        </w:drawing>
+      </w:r>
+    </w:p>
+    <w:p>
+      <w:pPr>
+        <w:jc w:val="center"/>
+        <w:rPr>
+          <w:lang w:val="en-US"/>
+        </w:rPr>
+      </w:pPr>
+      <w:r>
+        <w:rPr>
+          <w:noProof/>
+        </w:rPr>
+        <w:drawing>
+          <wp:inline distT="0" distB="0" distL="0" distR="0" wp14:anchorId="21E5464D" wp14:editId="2F58A853">
+            <wp:extent cx="5136543" cy="2661032"/>
+            <wp:effectExtent l="0" t="0" r="6985" b="6350"/>
+            <wp:docPr id="6" name="Picture 6"/>
+            <wp:cNvGraphicFramePr>
+              <a:graphicFrameLocks xmlns:a="http://schemas.openxmlformats.org/drawingml/2006/main" noChangeAspect="1"/>
+            </wp:cNvGraphicFramePr>
+            <a:graphic xmlns:a="http://schemas.openxmlformats.org/drawingml/2006/main">
+              <a:graphicData uri="http://schemas.openxmlformats.org/drawingml/2006/picture">
+                <pic:pic xmlns:pic="http://schemas.openxmlformats.org/drawingml/2006/picture">
+                  <pic:nvPicPr>
+                    <pic:cNvPr id="1" name=""/>
+                    <pic:cNvPicPr/>
+                  </pic:nvPicPr>
+                  <pic:blipFill>
+                    <a:blip r:embed="rId12"/>
+                    <a:stretch>
+                      <a:fillRect/>
+                    </a:stretch>
+                  </pic:blipFill>
+                  <pic:spPr>
+                    <a:xfrm>
+                      <a:off x="0" y="0"/>
+                      <a:ext cx="5152874" cy="2669492"/>
+                    </a:xfrm>
+                    <a:prstGeom prst="rect">
+                      <a:avLst/>
+                    </a:prstGeom>
+                  </pic:spPr>
+                </pic:pic>
+              </a:graphicData>
+            </a:graphic>
+          </wp:inline>
+        </w:drawing>
+      </w:r>
+    </w:p>
+    <w:p>
+      <w:pPr>
+        <w:rPr>
+          <w:lang w:val="en-US"/>
+        </w:rPr>
+      </w:pPr>
+      <w:r>
+        <w:rPr>
+          <w:b/>
+          <w:bCs/>
+          <w:color w:val="00B050"/>
+          <w:lang w:val="en-US"/>
+        </w:rPr>
+        <w:t>Green</w:t>
+      </w:r>
+      <w:r>
+        <w:rPr>
+          <w:lang w:val="en-US"/>
+        </w:rPr>
+        <w:t xml:space="preserve"> is measured at </w:t>
+      </w:r>
+      <w:r>
+        <w:rPr>
+          <w:lang w:val="en-US"/>
+        </w:rPr>
+        <w:t>4.3666589V</w:t>
+      </w:r>
+      <w:r>
+        <w:rPr>
+          <w:lang w:val="en-US"/>
+        </w:rPr>
+        <w:t xml:space="preserve"> and belongs to the first matrix row.</w:t>
+      </w:r>
+    </w:p>
+    <w:p>
+      <w:pPr>
+        <w:rPr>
+          <w:lang w:val="en-US"/>
+        </w:rPr>
+      </w:pPr>
+      <w:r>
+        <w:rPr>
+          <w:b/>
+          <w:bCs/>
+          <w:color w:val="0070C0"/>
+          <w:lang w:val="en-US"/>
+        </w:rPr>
+        <w:t>Blue</w:t>
+      </w:r>
+      <w:r>
+        <w:rPr>
+          <w:color w:val="0070C0"/>
+          <w:lang w:val="en-US"/>
+        </w:rPr>
+        <w:t xml:space="preserve"> </w:t>
+      </w:r>
+      <w:r>
+        <w:rPr>
+          <w:lang w:val="en-US"/>
+        </w:rPr>
+        <w:t xml:space="preserve">is measured at </w:t>
+      </w:r>
+      <w:r>
+        <w:rPr>
+          <w:lang w:val="en-US"/>
+        </w:rPr>
+        <w:t>1.7333347V</w:t>
+      </w:r>
+      <w:r>
+        <w:rPr>
+          <w:lang w:val="en-US"/>
+        </w:rPr>
+        <w:t xml:space="preserve"> and belongs to the second matrix row.</w:t>
+      </w:r>
+    </w:p>
+    <w:p>
+      <w:pPr>
+        <w:rPr>
+          <w:lang w:val="en-US"/>
+        </w:rPr>
+      </w:pPr>
+      <w:r>
+        <w:rPr>
+          <w:b/>
+          <w:bCs/>
+          <w:color w:val="FF0000"/>
+          <w:lang w:val="en-US"/>
+        </w:rPr>
+        <w:t>Red</w:t>
+      </w:r>
+      <w:r>
+        <w:rPr>
+          <w:color w:val="FF0000"/>
+          <w:lang w:val="en-US"/>
+        </w:rPr>
+        <w:t xml:space="preserve"> </w:t>
+      </w:r>
+      <w:r>
+        <w:rPr>
+          <w:lang w:val="en-US"/>
+        </w:rPr>
+        <w:t xml:space="preserve">is measured at </w:t>
+      </w:r>
+      <w:r>
+        <w:rPr>
+          <w:lang w:val="en-US"/>
+        </w:rPr>
+        <w:t>1.1019849V</w:t>
+      </w:r>
+      <w:r>
+        <w:rPr>
+          <w:lang w:val="en-US"/>
+        </w:rPr>
+        <w:t xml:space="preserve"> and belongs to the third matrix row.</w:t>
+      </w:r>
+    </w:p>
+    <w:p>
+      <w:pPr>
+        <w:rPr>
+          <w:lang w:val="en-US"/>
+        </w:rPr>
+      </w:pPr>
+      <w:r>
+        <w:rPr>
+          <w:lang w:val="en-US"/>
+        </w:rPr>
+        <w:t>In the beginning of the pulse</w:t>
+      </w:r>
+      <w:r>
+        <w:rPr>
+          <w:lang w:val="en-US"/>
+        </w:rPr>
+        <w:t xml:space="preserve"> denoted as t=0</w:t>
+      </w:r>
+      <w:r>
+        <w:rPr>
+          <w:lang w:val="en-US"/>
+        </w:rPr>
+        <w:t xml:space="preserve"> we get the same results as the matrix with the resistors since the values of the memristors are at their initial value</w:t>
+      </w:r>
+      <w:r>
+        <w:rPr>
+          <w:lang w:val="en-US"/>
+        </w:rPr>
+        <w:t xml:space="preserve"> </w:t>
+      </w:r>
+      <w:proofErr w:type="spellStart"/>
+      <w:r>
+        <w:rPr>
+          <w:lang w:val="en-US"/>
+        </w:rPr>
+        <w:t>R_init</w:t>
+      </w:r>
+      <w:proofErr w:type="spellEnd"/>
+      <w:r>
+        <w:rPr>
+          <w:lang w:val="en-US"/>
+        </w:rPr>
+        <w:t xml:space="preserve">, but over time current flows thru the memristors leading to a change in their </w:t>
+      </w:r>
+      <w:proofErr w:type="spellStart"/>
+      <w:r>
+        <w:rPr>
+          <w:lang w:val="en-US"/>
+        </w:rPr>
+        <w:t>memristance</w:t>
+      </w:r>
+      <w:proofErr w:type="spellEnd"/>
+      <w:r>
+        <w:rPr>
+          <w:lang w:val="en-US"/>
+        </w:rPr>
+        <w:t xml:space="preserve"> hence the circuit stops to behave as the normal resistors matrix</w:t>
+      </w:r>
+      <w:r>
+        <w:rPr>
+          <w:lang w:val="en-US"/>
+        </w:rPr>
+        <w:t xml:space="preserve">, and we see a degradation in the voltage </w:t>
+      </w:r>
+      <w:r>
+        <w:rPr>
+          <w:lang w:val="en-US"/>
+        </w:rPr>
+        <w:t>measurements.</w:t>
+      </w:r>
     </w:p>
     <w:p>
       <w:pPr>
@@ -944,39 +2103,63 @@
           <w:lang w:val="en-US"/>
         </w:rPr>
       </w:pPr>
-      <w:bookmarkStart w:id="5" w:name="_Toc124693082"/>
-      <w:r>
-        <w:rPr>
-          <w:lang w:val="en-US"/>
-        </w:rPr>
-        <w:t xml:space="preserve">Question </w:t>
-      </w:r>
-      <w:r>
-        <w:rPr>
-          <w:lang w:val="en-US"/>
-        </w:rPr>
-        <w:t>2</w:t>
-      </w:r>
-      <w:r>
-        <w:rPr>
-          <w:lang w:val="en-US"/>
-        </w:rPr>
-        <w:t xml:space="preserve"> – </w:t>
-      </w:r>
-      <w:r>
-        <w:rPr>
-          <w:lang w:val="en-US"/>
-        </w:rPr>
-        <w:t>Digital to Analog Converter</w:t>
+      <w:bookmarkStart w:id="5" w:name="_Toc124853500"/>
+      <w:r>
+        <w:rPr>
+          <w:lang w:val="en-US"/>
+        </w:rPr>
+        <w:lastRenderedPageBreak/>
+        <w:t>Question 2 – Digital to Analog Converter</w:t>
       </w:r>
       <w:bookmarkEnd w:id="5"/>
     </w:p>
     <w:p>
       <w:pPr>
-        <w:rPr>
-          <w:lang w:val="en-US"/>
-        </w:rPr>
-      </w:pPr>
+        <w:jc w:val="center"/>
+        <w:rPr>
+          <w:lang w:val="en-US"/>
+        </w:rPr>
+      </w:pPr>
+      <w:r>
+        <w:rPr>
+          <w:noProof/>
+        </w:rPr>
+        <w:drawing>
+          <wp:inline distT="0" distB="0" distL="0" distR="0" wp14:anchorId="4F159E5F" wp14:editId="0B6974F0">
+            <wp:extent cx="4248150" cy="3152775"/>
+            <wp:effectExtent l="0" t="0" r="0" b="9525"/>
+            <wp:docPr id="7" name="Picture 7" descr="Diagram, schematic&#10;&#10;Description automatically generated"/>
+            <wp:cNvGraphicFramePr>
+              <a:graphicFrameLocks xmlns:a="http://schemas.openxmlformats.org/drawingml/2006/main" noChangeAspect="1"/>
+            </wp:cNvGraphicFramePr>
+            <a:graphic xmlns:a="http://schemas.openxmlformats.org/drawingml/2006/main">
+              <a:graphicData uri="http://schemas.openxmlformats.org/drawingml/2006/picture">
+                <pic:pic xmlns:pic="http://schemas.openxmlformats.org/drawingml/2006/picture">
+                  <pic:nvPicPr>
+                    <pic:cNvPr id="7" name="Picture 7" descr="Diagram, schematic&#10;&#10;Description automatically generated"/>
+                    <pic:cNvPicPr/>
+                  </pic:nvPicPr>
+                  <pic:blipFill>
+                    <a:blip r:embed="rId13"/>
+                    <a:stretch>
+                      <a:fillRect/>
+                    </a:stretch>
+                  </pic:blipFill>
+                  <pic:spPr>
+                    <a:xfrm>
+                      <a:off x="0" y="0"/>
+                      <a:ext cx="4248150" cy="3152775"/>
+                    </a:xfrm>
+                    <a:prstGeom prst="rect">
+                      <a:avLst/>
+                    </a:prstGeom>
+                  </pic:spPr>
+                </pic:pic>
+              </a:graphicData>
+            </a:graphic>
+          </wp:inline>
+        </w:drawing>
+      </w:r>
     </w:p>
     <w:p>
       <w:pPr>
@@ -985,7 +2168,7 @@
           <w:lang w:val="en-US"/>
         </w:rPr>
       </w:pPr>
-      <w:bookmarkStart w:id="6" w:name="_Toc124693083"/>
+      <w:bookmarkStart w:id="6" w:name="_Toc124853501"/>
       <w:r>
         <w:rPr>
           <w:lang w:val="en-US"/>
@@ -997,6 +2180,628 @@
     <w:p>
       <w:pPr>
         <w:rPr>
+          <w:rFonts w:asciiTheme="majorHAnsi" w:eastAsiaTheme="majorEastAsia" w:hAnsiTheme="majorHAnsi" w:cstheme="majorBidi"/>
+          <w:lang w:val="en-US"/>
+        </w:rPr>
+      </w:pPr>
+      <m:oMathPara>
+        <m:oMath>
+          <m:f>
+            <m:fPr>
+              <m:ctrlPr>
+                <w:rPr>
+                  <w:rFonts w:ascii="Cambria Math" w:hAnsi="Cambria Math"/>
+                  <w:i/>
+                  <w:lang w:val="en-US"/>
+                </w:rPr>
+              </m:ctrlPr>
+            </m:fPr>
+            <m:num>
+              <m:sSub>
+                <m:sSubPr>
+                  <m:ctrlPr>
+                    <w:rPr>
+                      <w:rFonts w:ascii="Cambria Math" w:hAnsi="Cambria Math"/>
+                      <w:i/>
+                      <w:lang w:val="en-US"/>
+                    </w:rPr>
+                  </m:ctrlPr>
+                </m:sSubPr>
+                <m:e>
+                  <m:r>
+                    <w:rPr>
+                      <w:rFonts w:ascii="Cambria Math" w:hAnsi="Cambria Math"/>
+                      <w:lang w:val="en-US"/>
+                    </w:rPr>
+                    <m:t>V</m:t>
+                  </m:r>
+                </m:e>
+                <m:sub>
+                  <m:r>
+                    <w:rPr>
+                      <w:rFonts w:ascii="Cambria Math" w:hAnsi="Cambria Math"/>
+                      <w:lang w:val="en-US"/>
+                    </w:rPr>
+                    <m:t>out</m:t>
+                  </m:r>
+                </m:sub>
+              </m:sSub>
+            </m:num>
+            <m:den>
+              <m:r>
+                <w:rPr>
+                  <w:rFonts w:ascii="Cambria Math" w:hAnsi="Cambria Math"/>
+                  <w:lang w:val="en-US"/>
+                </w:rPr>
+                <m:t>R</m:t>
+              </m:r>
+            </m:den>
+          </m:f>
+          <m:r>
+            <w:rPr>
+              <w:rFonts w:ascii="Cambria Math" w:hAnsi="Cambria Math"/>
+              <w:lang w:val="en-US"/>
+            </w:rPr>
+            <m:t>=-</m:t>
+          </m:r>
+          <m:d>
+            <m:dPr>
+              <m:ctrlPr>
+                <w:rPr>
+                  <w:rFonts w:ascii="Cambria Math" w:hAnsi="Cambria Math"/>
+                  <w:i/>
+                  <w:lang w:val="en-US"/>
+                </w:rPr>
+              </m:ctrlPr>
+            </m:dPr>
+            <m:e>
+              <m:f>
+                <m:fPr>
+                  <m:ctrlPr>
+                    <w:rPr>
+                      <w:rFonts w:ascii="Cambria Math" w:hAnsi="Cambria Math"/>
+                      <w:i/>
+                      <w:lang w:val="en-US"/>
+                    </w:rPr>
+                  </m:ctrlPr>
+                </m:fPr>
+                <m:num>
+                  <m:sSub>
+                    <m:sSubPr>
+                      <m:ctrlPr>
+                        <w:rPr>
+                          <w:rFonts w:ascii="Cambria Math" w:hAnsi="Cambria Math"/>
+                          <w:i/>
+                          <w:lang w:val="en-US"/>
+                        </w:rPr>
+                      </m:ctrlPr>
+                    </m:sSubPr>
+                    <m:e>
+                      <m:r>
+                        <w:rPr>
+                          <w:rFonts w:ascii="Cambria Math" w:hAnsi="Cambria Math"/>
+                          <w:lang w:val="en-US"/>
+                        </w:rPr>
+                        <m:t>V</m:t>
+                      </m:r>
+                    </m:e>
+                    <m:sub>
+                      <m:r>
+                        <w:rPr>
+                          <w:rFonts w:ascii="Cambria Math" w:hAnsi="Cambria Math"/>
+                          <w:lang w:val="en-US"/>
+                        </w:rPr>
+                        <m:t>0</m:t>
+                      </m:r>
+                    </m:sub>
+                  </m:sSub>
+                </m:num>
+                <m:den>
+                  <m:r>
+                    <w:rPr>
+                      <w:rFonts w:ascii="Cambria Math" w:hAnsi="Cambria Math"/>
+                      <w:lang w:val="en-US"/>
+                    </w:rPr>
+                    <m:t>R</m:t>
+                  </m:r>
+                </m:den>
+              </m:f>
+              <m:r>
+                <w:rPr>
+                  <w:rFonts w:ascii="Cambria Math" w:hAnsi="Cambria Math"/>
+                  <w:lang w:val="en-US"/>
+                </w:rPr>
+                <m:t>+</m:t>
+              </m:r>
+              <m:f>
+                <m:fPr>
+                  <m:ctrlPr>
+                    <w:rPr>
+                      <w:rFonts w:ascii="Cambria Math" w:hAnsi="Cambria Math"/>
+                      <w:i/>
+                      <w:lang w:val="en-US"/>
+                    </w:rPr>
+                  </m:ctrlPr>
+                </m:fPr>
+                <m:num>
+                  <m:sSub>
+                    <m:sSubPr>
+                      <m:ctrlPr>
+                        <w:rPr>
+                          <w:rFonts w:ascii="Cambria Math" w:hAnsi="Cambria Math"/>
+                          <w:i/>
+                          <w:lang w:val="en-US"/>
+                        </w:rPr>
+                      </m:ctrlPr>
+                    </m:sSubPr>
+                    <m:e>
+                      <m:r>
+                        <w:rPr>
+                          <w:rFonts w:ascii="Cambria Math" w:hAnsi="Cambria Math"/>
+                          <w:lang w:val="en-US"/>
+                        </w:rPr>
+                        <m:t>V</m:t>
+                      </m:r>
+                    </m:e>
+                    <m:sub>
+                      <m:r>
+                        <w:rPr>
+                          <w:rFonts w:ascii="Cambria Math" w:hAnsi="Cambria Math"/>
+                          <w:lang w:val="en-US"/>
+                        </w:rPr>
+                        <m:t>1</m:t>
+                      </m:r>
+                    </m:sub>
+                  </m:sSub>
+                </m:num>
+                <m:den>
+                  <m:r>
+                    <w:rPr>
+                      <w:rFonts w:ascii="Cambria Math" w:hAnsi="Cambria Math"/>
+                      <w:lang w:val="en-US"/>
+                    </w:rPr>
+                    <m:t>2R</m:t>
+                  </m:r>
+                </m:den>
+              </m:f>
+              <m:r>
+                <w:rPr>
+                  <w:rFonts w:ascii="Cambria Math" w:hAnsi="Cambria Math"/>
+                  <w:lang w:val="en-US"/>
+                </w:rPr>
+                <m:t>+</m:t>
+              </m:r>
+              <m:f>
+                <m:fPr>
+                  <m:ctrlPr>
+                    <w:rPr>
+                      <w:rFonts w:ascii="Cambria Math" w:hAnsi="Cambria Math"/>
+                      <w:i/>
+                      <w:lang w:val="en-US"/>
+                    </w:rPr>
+                  </m:ctrlPr>
+                </m:fPr>
+                <m:num>
+                  <m:sSub>
+                    <m:sSubPr>
+                      <m:ctrlPr>
+                        <w:rPr>
+                          <w:rFonts w:ascii="Cambria Math" w:hAnsi="Cambria Math"/>
+                          <w:i/>
+                          <w:lang w:val="en-US"/>
+                        </w:rPr>
+                      </m:ctrlPr>
+                    </m:sSubPr>
+                    <m:e>
+                      <m:r>
+                        <w:rPr>
+                          <w:rFonts w:ascii="Cambria Math" w:hAnsi="Cambria Math"/>
+                          <w:lang w:val="en-US"/>
+                        </w:rPr>
+                        <m:t>V</m:t>
+                      </m:r>
+                    </m:e>
+                    <m:sub>
+                      <m:r>
+                        <w:rPr>
+                          <w:rFonts w:ascii="Cambria Math" w:hAnsi="Cambria Math"/>
+                          <w:lang w:val="en-US"/>
+                        </w:rPr>
+                        <m:t>2</m:t>
+                      </m:r>
+                    </m:sub>
+                  </m:sSub>
+                </m:num>
+                <m:den>
+                  <m:r>
+                    <w:rPr>
+                      <w:rFonts w:ascii="Cambria Math" w:hAnsi="Cambria Math"/>
+                      <w:lang w:val="en-US"/>
+                    </w:rPr>
+                    <m:t>4R</m:t>
+                  </m:r>
+                </m:den>
+              </m:f>
+            </m:e>
+          </m:d>
+        </m:oMath>
+      </m:oMathPara>
+    </w:p>
+    <w:p>
+      <w:pPr>
+        <w:rPr>
+          <w:rFonts w:asciiTheme="majorHAnsi" w:eastAsiaTheme="majorEastAsia" w:hAnsiTheme="majorHAnsi" w:cstheme="majorBidi"/>
+          <w:lang w:val="en-US"/>
+        </w:rPr>
+      </w:pPr>
+      <m:oMathPara>
+        <m:oMath>
+          <m:sSub>
+            <m:sSubPr>
+              <m:ctrlPr>
+                <w:rPr>
+                  <w:rFonts w:ascii="Cambria Math" w:eastAsiaTheme="majorEastAsia" w:hAnsi="Cambria Math" w:cstheme="majorBidi"/>
+                  <w:i/>
+                  <w:lang w:val="en-US"/>
+                </w:rPr>
+              </m:ctrlPr>
+            </m:sSubPr>
+            <m:e>
+              <m:r>
+                <w:rPr>
+                  <w:rFonts w:ascii="Cambria Math" w:eastAsiaTheme="majorEastAsia" w:hAnsi="Cambria Math" w:cstheme="majorBidi"/>
+                  <w:lang w:val="en-US"/>
+                </w:rPr>
+                <m:t>V</m:t>
+              </m:r>
+            </m:e>
+            <m:sub>
+              <m:r>
+                <w:rPr>
+                  <w:rFonts w:ascii="Cambria Math" w:eastAsiaTheme="majorEastAsia" w:hAnsi="Cambria Math" w:cstheme="majorBidi"/>
+                  <w:lang w:val="en-US"/>
+                </w:rPr>
+                <m:t>out</m:t>
+              </m:r>
+            </m:sub>
+          </m:sSub>
+          <m:r>
+            <w:rPr>
+              <w:rFonts w:ascii="Cambria Math" w:hAnsi="Cambria Math"/>
+              <w:lang w:val="en-US"/>
+            </w:rPr>
+            <m:t>=-</m:t>
+          </m:r>
+          <m:d>
+            <m:dPr>
+              <m:ctrlPr>
+                <w:rPr>
+                  <w:rFonts w:ascii="Cambria Math" w:hAnsi="Cambria Math"/>
+                  <w:i/>
+                  <w:lang w:val="en-US"/>
+                </w:rPr>
+              </m:ctrlPr>
+            </m:dPr>
+            <m:e>
+              <m:sSub>
+                <m:sSubPr>
+                  <m:ctrlPr>
+                    <w:rPr>
+                      <w:rFonts w:ascii="Cambria Math" w:hAnsi="Cambria Math"/>
+                      <w:i/>
+                      <w:lang w:val="en-US"/>
+                    </w:rPr>
+                  </m:ctrlPr>
+                </m:sSubPr>
+                <m:e>
+                  <m:r>
+                    <w:rPr>
+                      <w:rFonts w:ascii="Cambria Math" w:hAnsi="Cambria Math"/>
+                      <w:lang w:val="en-US"/>
+                    </w:rPr>
+                    <m:t>V</m:t>
+                  </m:r>
+                </m:e>
+                <m:sub>
+                  <m:r>
+                    <w:rPr>
+                      <w:rFonts w:ascii="Cambria Math" w:hAnsi="Cambria Math"/>
+                      <w:lang w:val="en-US"/>
+                    </w:rPr>
+                    <m:t>0</m:t>
+                  </m:r>
+                </m:sub>
+              </m:sSub>
+              <m:r>
+                <w:rPr>
+                  <w:rFonts w:ascii="Cambria Math" w:hAnsi="Cambria Math"/>
+                  <w:lang w:val="en-US"/>
+                </w:rPr>
+                <m:t>+</m:t>
+              </m:r>
+              <m:f>
+                <m:fPr>
+                  <m:ctrlPr>
+                    <w:rPr>
+                      <w:rFonts w:ascii="Cambria Math" w:hAnsi="Cambria Math"/>
+                      <w:i/>
+                      <w:lang w:val="en-US"/>
+                    </w:rPr>
+                  </m:ctrlPr>
+                </m:fPr>
+                <m:num>
+                  <m:sSub>
+                    <m:sSubPr>
+                      <m:ctrlPr>
+                        <w:rPr>
+                          <w:rFonts w:ascii="Cambria Math" w:hAnsi="Cambria Math"/>
+                          <w:i/>
+                          <w:lang w:val="en-US"/>
+                        </w:rPr>
+                      </m:ctrlPr>
+                    </m:sSubPr>
+                    <m:e>
+                      <m:r>
+                        <w:rPr>
+                          <w:rFonts w:ascii="Cambria Math" w:hAnsi="Cambria Math"/>
+                          <w:lang w:val="en-US"/>
+                        </w:rPr>
+                        <m:t>V</m:t>
+                      </m:r>
+                    </m:e>
+                    <m:sub>
+                      <m:r>
+                        <w:rPr>
+                          <w:rFonts w:ascii="Cambria Math" w:hAnsi="Cambria Math"/>
+                          <w:lang w:val="en-US"/>
+                        </w:rPr>
+                        <m:t>1</m:t>
+                      </m:r>
+                    </m:sub>
+                  </m:sSub>
+                </m:num>
+                <m:den>
+                  <m:r>
+                    <w:rPr>
+                      <w:rFonts w:ascii="Cambria Math" w:hAnsi="Cambria Math"/>
+                      <w:lang w:val="en-US"/>
+                    </w:rPr>
+                    <m:t>2</m:t>
+                  </m:r>
+                </m:den>
+              </m:f>
+              <m:r>
+                <w:rPr>
+                  <w:rFonts w:ascii="Cambria Math" w:hAnsi="Cambria Math"/>
+                  <w:lang w:val="en-US"/>
+                </w:rPr>
+                <m:t>+</m:t>
+              </m:r>
+              <m:f>
+                <m:fPr>
+                  <m:ctrlPr>
+                    <w:rPr>
+                      <w:rFonts w:ascii="Cambria Math" w:hAnsi="Cambria Math"/>
+                      <w:i/>
+                      <w:lang w:val="en-US"/>
+                    </w:rPr>
+                  </m:ctrlPr>
+                </m:fPr>
+                <m:num>
+                  <m:sSub>
+                    <m:sSubPr>
+                      <m:ctrlPr>
+                        <w:rPr>
+                          <w:rFonts w:ascii="Cambria Math" w:hAnsi="Cambria Math"/>
+                          <w:i/>
+                          <w:lang w:val="en-US"/>
+                        </w:rPr>
+                      </m:ctrlPr>
+                    </m:sSubPr>
+                    <m:e>
+                      <m:r>
+                        <w:rPr>
+                          <w:rFonts w:ascii="Cambria Math" w:hAnsi="Cambria Math"/>
+                          <w:lang w:val="en-US"/>
+                        </w:rPr>
+                        <m:t>V</m:t>
+                      </m:r>
+                    </m:e>
+                    <m:sub>
+                      <m:r>
+                        <w:rPr>
+                          <w:rFonts w:ascii="Cambria Math" w:hAnsi="Cambria Math"/>
+                          <w:lang w:val="en-US"/>
+                        </w:rPr>
+                        <m:t>2</m:t>
+                      </m:r>
+                    </m:sub>
+                  </m:sSub>
+                </m:num>
+                <m:den>
+                  <m:r>
+                    <w:rPr>
+                      <w:rFonts w:ascii="Cambria Math" w:hAnsi="Cambria Math"/>
+                      <w:lang w:val="en-US"/>
+                    </w:rPr>
+                    <m:t>4</m:t>
+                  </m:r>
+                </m:den>
+              </m:f>
+            </m:e>
+          </m:d>
+        </m:oMath>
+      </m:oMathPara>
+    </w:p>
+    <w:p>
+      <w:pPr>
+        <w:rPr>
+          <w:rFonts w:asciiTheme="majorHAnsi" w:eastAsiaTheme="majorEastAsia" w:hAnsiTheme="majorHAnsi" w:cstheme="majorBidi"/>
+          <w:lang w:val="en-US"/>
+        </w:rPr>
+      </w:pPr>
+      <w:r>
+        <w:rPr>
+          <w:rFonts w:asciiTheme="majorHAnsi" w:eastAsiaTheme="majorEastAsia" w:hAnsiTheme="majorHAnsi" w:cstheme="majorBidi"/>
+          <w:lang w:val="en-US"/>
+        </w:rPr>
+        <w:t xml:space="preserve">the voltage in the negative terminal is Ground since the </w:t>
+      </w:r>
+      <w:proofErr w:type="spellStart"/>
+      <w:r>
+        <w:rPr>
+          <w:rFonts w:asciiTheme="majorHAnsi" w:eastAsiaTheme="majorEastAsia" w:hAnsiTheme="majorHAnsi" w:cstheme="majorBidi"/>
+          <w:lang w:val="en-US"/>
+        </w:rPr>
+        <w:t>OpAmp</w:t>
+      </w:r>
+      <w:proofErr w:type="spellEnd"/>
+      <w:r>
+        <w:rPr>
+          <w:rFonts w:asciiTheme="majorHAnsi" w:eastAsiaTheme="majorEastAsia" w:hAnsiTheme="majorHAnsi" w:cstheme="majorBidi"/>
+          <w:lang w:val="en-US"/>
+        </w:rPr>
+        <w:t xml:space="preserve"> </w:t>
+      </w:r>
+      <w:r>
+        <w:rPr>
+          <w:rFonts w:asciiTheme="majorHAnsi" w:eastAsiaTheme="majorEastAsia" w:hAnsiTheme="majorHAnsi" w:cstheme="majorBidi"/>
+          <w:lang w:val="en-US"/>
+        </w:rPr>
+        <w:t xml:space="preserve">works hard to keep the difference between the pos and neg terminals Zero. Hence the current flowing </w:t>
+      </w:r>
+      <w:r>
+        <w:rPr>
+          <w:rFonts w:asciiTheme="majorHAnsi" w:eastAsiaTheme="majorEastAsia" w:hAnsiTheme="majorHAnsi" w:cstheme="majorBidi"/>
+          <w:lang w:val="en-US"/>
+        </w:rPr>
+        <w:t xml:space="preserve">from </w:t>
+      </w:r>
+      <w:proofErr w:type="spellStart"/>
+      <w:r>
+        <w:rPr>
+          <w:rFonts w:asciiTheme="majorHAnsi" w:eastAsiaTheme="majorEastAsia" w:hAnsiTheme="majorHAnsi" w:cstheme="majorBidi"/>
+          <w:lang w:val="en-US"/>
+        </w:rPr>
+        <w:t>V_out</w:t>
+      </w:r>
+      <w:proofErr w:type="spellEnd"/>
+      <w:r>
+        <w:rPr>
+          <w:rFonts w:asciiTheme="majorHAnsi" w:eastAsiaTheme="majorEastAsia" w:hAnsiTheme="majorHAnsi" w:cstheme="majorBidi"/>
+          <w:lang w:val="en-US"/>
+        </w:rPr>
+        <w:t xml:space="preserve"> is equivalent to the current flowing from the three channels together hence the above derivation gives </w:t>
+      </w:r>
+      <w:proofErr w:type="spellStart"/>
+      <w:r>
+        <w:rPr>
+          <w:rFonts w:asciiTheme="majorHAnsi" w:eastAsiaTheme="majorEastAsia" w:hAnsiTheme="majorHAnsi" w:cstheme="majorBidi"/>
+          <w:lang w:val="en-US"/>
+        </w:rPr>
+        <w:t>V_out</w:t>
+      </w:r>
+      <w:proofErr w:type="spellEnd"/>
+      <w:r>
+        <w:rPr>
+          <w:rFonts w:asciiTheme="majorHAnsi" w:eastAsiaTheme="majorEastAsia" w:hAnsiTheme="majorHAnsi" w:cstheme="majorBidi"/>
+          <w:lang w:val="en-US"/>
+        </w:rPr>
+        <w:t xml:space="preserve"> as a function of V0, V1, and V2</w:t>
+      </w:r>
+    </w:p>
+    <w:p>
+      <w:pPr>
+        <w:rPr>
+          <w:rFonts w:asciiTheme="majorHAnsi" w:eastAsiaTheme="majorEastAsia" w:hAnsiTheme="majorHAnsi" w:cstheme="majorBidi"/>
+          <w:lang w:val="en-US"/>
+        </w:rPr>
+      </w:pPr>
+    </w:p>
+    <w:p>
+      <w:pPr>
+        <w:rPr>
+          <w:rFonts w:asciiTheme="majorHAnsi" w:eastAsiaTheme="majorEastAsia" w:hAnsiTheme="majorHAnsi" w:cstheme="majorBidi"/>
+          <w:lang w:val="en-US"/>
+        </w:rPr>
+      </w:pPr>
+    </w:p>
+    <w:p>
+      <w:pPr>
+        <w:rPr>
+          <w:rFonts w:asciiTheme="majorHAnsi" w:eastAsiaTheme="majorEastAsia" w:hAnsiTheme="majorHAnsi" w:cstheme="majorBidi"/>
+          <w:lang w:val="en-US"/>
+        </w:rPr>
+      </w:pPr>
+    </w:p>
+    <w:p>
+      <w:pPr>
+        <w:rPr>
+          <w:rFonts w:asciiTheme="majorHAnsi" w:eastAsiaTheme="majorEastAsia" w:hAnsiTheme="majorHAnsi" w:cstheme="majorBidi"/>
+          <w:lang w:val="en-US"/>
+        </w:rPr>
+      </w:pPr>
+    </w:p>
+    <w:p>
+      <w:pPr>
+        <w:rPr>
+          <w:rFonts w:asciiTheme="majorHAnsi" w:eastAsiaTheme="majorEastAsia" w:hAnsiTheme="majorHAnsi" w:cstheme="majorBidi"/>
+          <w:lang w:val="en-US"/>
+        </w:rPr>
+      </w:pPr>
+    </w:p>
+    <w:p>
+      <w:pPr>
+        <w:rPr>
+          <w:rFonts w:asciiTheme="majorHAnsi" w:eastAsiaTheme="majorEastAsia" w:hAnsiTheme="majorHAnsi" w:cstheme="majorBidi"/>
+          <w:lang w:val="en-US"/>
+        </w:rPr>
+      </w:pPr>
+    </w:p>
+    <w:p>
+      <w:pPr>
+        <w:rPr>
+          <w:rFonts w:asciiTheme="majorHAnsi" w:eastAsiaTheme="majorEastAsia" w:hAnsiTheme="majorHAnsi" w:cstheme="majorBidi"/>
+          <w:lang w:val="en-US"/>
+        </w:rPr>
+      </w:pPr>
+    </w:p>
+    <w:p>
+      <w:pPr>
+        <w:rPr>
+          <w:rFonts w:asciiTheme="majorHAnsi" w:eastAsiaTheme="majorEastAsia" w:hAnsiTheme="majorHAnsi" w:cstheme="majorBidi"/>
+          <w:lang w:val="en-US"/>
+        </w:rPr>
+      </w:pPr>
+    </w:p>
+    <w:p>
+      <w:pPr>
+        <w:rPr>
+          <w:rFonts w:asciiTheme="majorHAnsi" w:eastAsiaTheme="majorEastAsia" w:hAnsiTheme="majorHAnsi" w:cstheme="majorBidi"/>
+          <w:lang w:val="en-US"/>
+        </w:rPr>
+      </w:pPr>
+    </w:p>
+    <w:p>
+      <w:pPr>
+        <w:rPr>
+          <w:rFonts w:asciiTheme="majorHAnsi" w:eastAsiaTheme="majorEastAsia" w:hAnsiTheme="majorHAnsi" w:cstheme="majorBidi"/>
+          <w:lang w:val="en-US"/>
+        </w:rPr>
+      </w:pPr>
+    </w:p>
+    <w:p>
+      <w:pPr>
+        <w:rPr>
+          <w:rFonts w:asciiTheme="majorHAnsi" w:eastAsiaTheme="majorEastAsia" w:hAnsiTheme="majorHAnsi" w:cstheme="majorBidi"/>
+          <w:lang w:val="en-US"/>
+        </w:rPr>
+      </w:pPr>
+    </w:p>
+    <w:p>
+      <w:pPr>
+        <w:rPr>
+          <w:rFonts w:asciiTheme="majorHAnsi" w:eastAsiaTheme="majorEastAsia" w:hAnsiTheme="majorHAnsi" w:cstheme="majorBidi"/>
           <w:lang w:val="en-US"/>
         </w:rPr>
       </w:pPr>
@@ -1008,18 +2813,13 @@
           <w:lang w:val="en-US"/>
         </w:rPr>
       </w:pPr>
-      <w:bookmarkStart w:id="7" w:name="_Toc124693084"/>
-      <w:r>
-        <w:rPr>
-          <w:lang w:val="en-US"/>
-        </w:rPr>
-        <w:t xml:space="preserve">Part </w:t>
-      </w:r>
-      <w:r>
-        <w:rPr>
-          <w:lang w:val="en-US"/>
-        </w:rPr>
-        <w:t>b</w:t>
+      <w:bookmarkStart w:id="7" w:name="_Toc124853502"/>
+      <w:r>
+        <w:rPr>
+          <w:lang w:val="en-US"/>
+        </w:rPr>
+        <w:lastRenderedPageBreak/>
+        <w:t>Part b</w:t>
       </w:r>
       <w:bookmarkEnd w:id="7"/>
     </w:p>
@@ -1029,6 +2829,156 @@
           <w:lang w:val="en-US"/>
         </w:rPr>
       </w:pPr>
+      <w:r>
+        <w:rPr>
+          <w:noProof/>
+        </w:rPr>
+        <w:drawing>
+          <wp:inline distT="0" distB="0" distL="0" distR="0" wp14:anchorId="2CE7F121" wp14:editId="53BF1FDA">
+            <wp:extent cx="5731510" cy="2466975"/>
+            <wp:effectExtent l="0" t="0" r="2540" b="9525"/>
+            <wp:docPr id="10" name="Picture 10"/>
+            <wp:cNvGraphicFramePr>
+              <a:graphicFrameLocks xmlns:a="http://schemas.openxmlformats.org/drawingml/2006/main" noChangeAspect="1"/>
+            </wp:cNvGraphicFramePr>
+            <a:graphic xmlns:a="http://schemas.openxmlformats.org/drawingml/2006/main">
+              <a:graphicData uri="http://schemas.openxmlformats.org/drawingml/2006/picture">
+                <pic:pic xmlns:pic="http://schemas.openxmlformats.org/drawingml/2006/picture">
+                  <pic:nvPicPr>
+                    <pic:cNvPr id="1" name=""/>
+                    <pic:cNvPicPr/>
+                  </pic:nvPicPr>
+                  <pic:blipFill>
+                    <a:blip r:embed="rId14"/>
+                    <a:stretch>
+                      <a:fillRect/>
+                    </a:stretch>
+                  </pic:blipFill>
+                  <pic:spPr>
+                    <a:xfrm>
+                      <a:off x="0" y="0"/>
+                      <a:ext cx="5731510" cy="2466975"/>
+                    </a:xfrm>
+                    <a:prstGeom prst="rect">
+                      <a:avLst/>
+                    </a:prstGeom>
+                  </pic:spPr>
+                </pic:pic>
+              </a:graphicData>
+            </a:graphic>
+          </wp:inline>
+        </w:drawing>
+      </w:r>
+    </w:p>
+    <w:p>
+      <w:pPr>
+        <w:rPr>
+          <w:lang w:val="en-US"/>
+        </w:rPr>
+      </w:pPr>
+      <w:r>
+        <w:rPr>
+          <w:noProof/>
+        </w:rPr>
+        <w:drawing>
+          <wp:inline distT="0" distB="0" distL="0" distR="0" wp14:anchorId="585697B6" wp14:editId="40A90F53">
+            <wp:extent cx="5731510" cy="3250565"/>
+            <wp:effectExtent l="0" t="0" r="2540" b="6985"/>
+            <wp:docPr id="9" name="Picture 9"/>
+            <wp:cNvGraphicFramePr>
+              <a:graphicFrameLocks xmlns:a="http://schemas.openxmlformats.org/drawingml/2006/main" noChangeAspect="1"/>
+            </wp:cNvGraphicFramePr>
+            <a:graphic xmlns:a="http://schemas.openxmlformats.org/drawingml/2006/main">
+              <a:graphicData uri="http://schemas.openxmlformats.org/drawingml/2006/picture">
+                <pic:pic xmlns:pic="http://schemas.openxmlformats.org/drawingml/2006/picture">
+                  <pic:nvPicPr>
+                    <pic:cNvPr id="1" name=""/>
+                    <pic:cNvPicPr/>
+                  </pic:nvPicPr>
+                  <pic:blipFill>
+                    <a:blip r:embed="rId15"/>
+                    <a:stretch>
+                      <a:fillRect/>
+                    </a:stretch>
+                  </pic:blipFill>
+                  <pic:spPr>
+                    <a:xfrm>
+                      <a:off x="0" y="0"/>
+                      <a:ext cx="5731510" cy="3250565"/>
+                    </a:xfrm>
+                    <a:prstGeom prst="rect">
+                      <a:avLst/>
+                    </a:prstGeom>
+                  </pic:spPr>
+                </pic:pic>
+              </a:graphicData>
+            </a:graphic>
+          </wp:inline>
+        </w:drawing>
+      </w:r>
+    </w:p>
+    <w:p>
+      <w:pPr>
+        <w:rPr>
+          <w:lang w:val="en-US"/>
+        </w:rPr>
+      </w:pPr>
+    </w:p>
+    <w:p>
+      <w:pPr>
+        <w:rPr>
+          <w:lang w:val="en-US"/>
+        </w:rPr>
+      </w:pPr>
+    </w:p>
+    <w:p>
+      <w:pPr>
+        <w:rPr>
+          <w:lang w:val="en-US"/>
+        </w:rPr>
+      </w:pPr>
+    </w:p>
+    <w:p>
+      <w:pPr>
+        <w:rPr>
+          <w:lang w:val="en-US"/>
+        </w:rPr>
+      </w:pPr>
+    </w:p>
+    <w:p>
+      <w:pPr>
+        <w:rPr>
+          <w:lang w:val="en-US"/>
+        </w:rPr>
+      </w:pPr>
+    </w:p>
+    <w:p>
+      <w:pPr>
+        <w:rPr>
+          <w:lang w:val="en-US"/>
+        </w:rPr>
+      </w:pPr>
+    </w:p>
+    <w:p>
+      <w:pPr>
+        <w:rPr>
+          <w:lang w:val="en-US"/>
+        </w:rPr>
+      </w:pPr>
+    </w:p>
+    <w:p>
+      <w:pPr>
+        <w:rPr>
+          <w:lang w:val="en-US"/>
+        </w:rPr>
+      </w:pPr>
+    </w:p>
+    <w:p>
+      <w:pPr>
+        <w:rPr>
+          <w:lang w:val="en-US"/>
+        </w:rPr>
+      </w:pPr>
     </w:p>
     <w:p>
       <w:pPr>
@@ -1037,18 +2987,13 @@
           <w:lang w:val="en-US"/>
         </w:rPr>
       </w:pPr>
-      <w:bookmarkStart w:id="8" w:name="_Toc124693085"/>
-      <w:r>
-        <w:rPr>
-          <w:lang w:val="en-US"/>
-        </w:rPr>
-        <w:t xml:space="preserve">Part </w:t>
-      </w:r>
-      <w:r>
-        <w:rPr>
-          <w:lang w:val="en-US"/>
-        </w:rPr>
-        <w:t>c</w:t>
+      <w:bookmarkStart w:id="8" w:name="_Toc124853503"/>
+      <w:r>
+        <w:rPr>
+          <w:lang w:val="en-US"/>
+        </w:rPr>
+        <w:lastRenderedPageBreak/>
+        <w:t>Part c</w:t>
       </w:r>
       <w:bookmarkEnd w:id="8"/>
     </w:p>
@@ -1058,13 +3003,93 @@
           <w:lang w:val="en-US"/>
         </w:rPr>
       </w:pPr>
-    </w:p>
-    <w:p>
-      <w:pPr>
-        <w:rPr>
-          <w:lang w:val="en-US"/>
-        </w:rPr>
-      </w:pPr>
+      <w:r>
+        <w:rPr>
+          <w:noProof/>
+        </w:rPr>
+        <w:drawing>
+          <wp:inline distT="0" distB="0" distL="0" distR="0" wp14:anchorId="5201C009" wp14:editId="03DF2287">
+            <wp:extent cx="5731510" cy="1845945"/>
+            <wp:effectExtent l="0" t="0" r="2540" b="1905"/>
+            <wp:docPr id="12" name="Picture 12"/>
+            <wp:cNvGraphicFramePr>
+              <a:graphicFrameLocks xmlns:a="http://schemas.openxmlformats.org/drawingml/2006/main" noChangeAspect="1"/>
+            </wp:cNvGraphicFramePr>
+            <a:graphic xmlns:a="http://schemas.openxmlformats.org/drawingml/2006/main">
+              <a:graphicData uri="http://schemas.openxmlformats.org/drawingml/2006/picture">
+                <pic:pic xmlns:pic="http://schemas.openxmlformats.org/drawingml/2006/picture">
+                  <pic:nvPicPr>
+                    <pic:cNvPr id="1" name=""/>
+                    <pic:cNvPicPr/>
+                  </pic:nvPicPr>
+                  <pic:blipFill>
+                    <a:blip r:embed="rId16"/>
+                    <a:stretch>
+                      <a:fillRect/>
+                    </a:stretch>
+                  </pic:blipFill>
+                  <pic:spPr>
+                    <a:xfrm>
+                      <a:off x="0" y="0"/>
+                      <a:ext cx="5731510" cy="1845945"/>
+                    </a:xfrm>
+                    <a:prstGeom prst="rect">
+                      <a:avLst/>
+                    </a:prstGeom>
+                  </pic:spPr>
+                </pic:pic>
+              </a:graphicData>
+            </a:graphic>
+          </wp:inline>
+        </w:drawing>
+      </w:r>
+    </w:p>
+    <w:p>
+      <w:pPr>
+        <w:rPr>
+          <w:lang w:val="en-US"/>
+        </w:rPr>
+      </w:pPr>
+      <w:r>
+        <w:rPr>
+          <w:noProof/>
+        </w:rPr>
+        <w:drawing>
+          <wp:inline distT="0" distB="0" distL="0" distR="0" wp14:anchorId="3C0966CD" wp14:editId="17621296">
+            <wp:extent cx="5731510" cy="3185160"/>
+            <wp:effectExtent l="0" t="0" r="2540" b="0"/>
+            <wp:docPr id="11" name="Picture 11"/>
+            <wp:cNvGraphicFramePr>
+              <a:graphicFrameLocks xmlns:a="http://schemas.openxmlformats.org/drawingml/2006/main" noChangeAspect="1"/>
+            </wp:cNvGraphicFramePr>
+            <a:graphic xmlns:a="http://schemas.openxmlformats.org/drawingml/2006/main">
+              <a:graphicData uri="http://schemas.openxmlformats.org/drawingml/2006/picture">
+                <pic:pic xmlns:pic="http://schemas.openxmlformats.org/drawingml/2006/picture">
+                  <pic:nvPicPr>
+                    <pic:cNvPr id="1" name=""/>
+                    <pic:cNvPicPr/>
+                  </pic:nvPicPr>
+                  <pic:blipFill>
+                    <a:blip r:embed="rId17"/>
+                    <a:stretch>
+                      <a:fillRect/>
+                    </a:stretch>
+                  </pic:blipFill>
+                  <pic:spPr>
+                    <a:xfrm>
+                      <a:off x="0" y="0"/>
+                      <a:ext cx="5731510" cy="3185160"/>
+                    </a:xfrm>
+                    <a:prstGeom prst="rect">
+                      <a:avLst/>
+                    </a:prstGeom>
+                  </pic:spPr>
+                </pic:pic>
+              </a:graphicData>
+            </a:graphic>
+          </wp:inline>
+        </w:drawing>
+      </w:r>
     </w:p>
     <w:sectPr>
       <w:pgSz w:w="11906" w:h="16838"/>
@@ -1623,6 +3648,16 @@
       <w:ind w:left="220"/>
     </w:pPr>
   </w:style>
+  <w:style w:type="character" w:styleId="PlaceholderText">
+    <w:name w:val="Placeholder Text"/>
+    <w:basedOn w:val="DefaultParagraphFont"/>
+    <w:uiPriority w:val="99"/>
+    <w:semiHidden/>
+    <w:rsid w:val="00B47BD9"/>
+    <w:rPr>
+      <w:color w:val="808080"/>
+    </w:rPr>
+  </w:style>
 </w:styles>
 </file>
 

</xml_diff>